<commit_message>
Specified which primality checking algorithm (AKS), not super simple. Also, minor grammatical things, and a stretch goal of GPG rather than SSH, as GPG uses raw RSA keys and ssh is slightly different
</commit_message>
<xml_diff>
--- a/documentation/PelimDesignDoc.docx
+++ b/documentation/PelimDesignDoc.docx
@@ -1,6 +1,6 @@
 
 <file path=word/document.xml><?xml version="1.0" encoding="utf-8"?>
-<w:document xmlns:ve="http://schemas.openxmlformats.org/markup-compatibility/2006" xmlns:o="urn:schemas-microsoft-com:office:office" xmlns:r="http://schemas.openxmlformats.org/officeDocument/2006/relationships" xmlns:m="http://schemas.openxmlformats.org/officeDocument/2006/math" xmlns:v="urn:schemas-microsoft-com:vml" xmlns:wp="http://schemas.openxmlformats.org/drawingml/2006/wordprocessingDrawing" xmlns:w10="urn:schemas-microsoft-com:office:word" xmlns:w="http://schemas.openxmlformats.org/wordprocessingml/2006/main" xmlns:wne="http://schemas.microsoft.com/office/word/2006/wordml">
+<w:document xmlns:wpc="http://schemas.microsoft.com/office/word/2010/wordprocessingCanvas" xmlns:mo="http://schemas.microsoft.com/office/mac/office/2008/main" xmlns:mc="http://schemas.openxmlformats.org/markup-compatibility/2006" xmlns:mv="urn:schemas-microsoft-com:mac:vml" xmlns:o="urn:schemas-microsoft-com:office:office" xmlns:r="http://schemas.openxmlformats.org/officeDocument/2006/relationships" xmlns:m="http://schemas.openxmlformats.org/officeDocument/2006/math" xmlns:v="urn:schemas-microsoft-com:vml" xmlns:wp14="http://schemas.microsoft.com/office/word/2010/wordprocessingDrawing" xmlns:wp="http://schemas.openxmlformats.org/drawingml/2006/wordprocessingDrawing" xmlns:w10="urn:schemas-microsoft-com:office:word" xmlns:w="http://schemas.openxmlformats.org/wordprocessingml/2006/main" xmlns:w14="http://schemas.microsoft.com/office/word/2010/wordml" xmlns:wpg="http://schemas.microsoft.com/office/word/2010/wordprocessingGroup" xmlns:wpi="http://schemas.microsoft.com/office/word/2010/wordprocessingInk" xmlns:wne="http://schemas.microsoft.com/office/word/2006/wordml" xmlns:wps="http://schemas.microsoft.com/office/word/2010/wordprocessingShape" mc:Ignorable="w14 wp14">
   <w:body>
     <w:p>
       <w:pPr>
@@ -171,8 +171,18 @@
           <w:sz w:val="24"/>
           <w:szCs w:val="24"/>
         </w:rPr>
-        <w:t>Dr. Dedoncker</w:t>
-      </w:r>
+        <w:t xml:space="preserve">Dr. </w:t>
+      </w:r>
+      <w:proofErr w:type="spellStart"/>
+      <w:r>
+        <w:rPr>
+          <w:rFonts w:ascii="Times New Roman" w:hAnsi="Times New Roman" w:cs="Times New Roman"/>
+          <w:sz w:val="24"/>
+          <w:szCs w:val="24"/>
+        </w:rPr>
+        <w:t>Dedoncker</w:t>
+      </w:r>
+      <w:proofErr w:type="spellEnd"/>
     </w:p>
     <w:p>
       <w:pPr>
@@ -231,7 +241,15 @@
         <w:t>s that was</w:t>
       </w:r>
       <w:r>
-        <w:t xml:space="preserve"> invented by Rivest, Shamir and Adelman known as the RSA algorithm. The idea behind the algorithm is that there is no efficient way to factor </w:t>
+        <w:t xml:space="preserve"> invented by </w:t>
+      </w:r>
+      <w:proofErr w:type="spellStart"/>
+      <w:r>
+        <w:t>Rivest</w:t>
+      </w:r>
+      <w:proofErr w:type="spellEnd"/>
+      <w:r>
+        <w:t xml:space="preserve">, Shamir and Adelman known as the RSA algorithm. The idea behind the algorithm is that there is no efficient way to factor </w:t>
       </w:r>
       <w:r>
         <w:t xml:space="preserve">prime </w:t>
@@ -240,7 +258,21 @@
         <w:t xml:space="preserve">numbers. Because there is no way to do this, in order to crack the key it would take lots of computational power making a secure encryption. </w:t>
       </w:r>
       <w:r>
-        <w:t>The public key is available to anyone and this allows one way encryption of the data. If the public key is large enough there is no reasonable way to decrypt the key. The only way to decrypt the data is to have the secret private key which is also a very large prime number.</w:t>
+        <w:t>The public key is availabl</w:t>
+      </w:r>
+      <w:r>
+        <w:t>e to anyone and this allows one-</w:t>
+      </w:r>
+      <w:r>
+        <w:t xml:space="preserve">way encryption of the data. If the public key is large enough there is no reasonable way to decrypt the key. The only way to decrypt the data is to have the secret private key </w:t>
+      </w:r>
+      <w:r>
+        <w:t>that</w:t>
+      </w:r>
+      <w:bookmarkStart w:id="0" w:name="_GoBack"/>
+      <w:bookmarkEnd w:id="0"/>
+      <w:r>
+        <w:t xml:space="preserve"> is also a very large prime number.</w:t>
       </w:r>
       <w:r>
         <w:t xml:space="preserve"> </w:t>
@@ -253,10 +285,52 @@
       </w:pPr>
       <w:r>
         <w:tab/>
-        <w:t>To generate an RSA public/private key pair there are a few steps. First we must create two different prime numbers that are not too close in value these two numbers are referred to as p and q. These two primes should be chosen at random and primality can be tested using a simple primality test. Next we need to calculate a modulus for the public and private keys referred to as n. The length of n is normally expressed in bits and is commonly known as the key length.</w:t>
-      </w:r>
-      <w:r>
-        <w:t xml:space="preserve"> Now that we have n, p, and q we need to compute </w:t>
+        <w:t xml:space="preserve">To generate an RSA public/private key pair there </w:t>
+      </w:r>
+      <w:proofErr w:type="gramStart"/>
+      <w:r>
+        <w:t>are</w:t>
+      </w:r>
+      <w:proofErr w:type="gramEnd"/>
+      <w:r>
+        <w:t xml:space="preserve"> a few steps. First we must create two different prime numbers that are not too close in value these two numbers are referred to as p and q. These two primes should be chosen at random and </w:t>
+      </w:r>
+      <w:proofErr w:type="spellStart"/>
+      <w:r>
+        <w:t>primality</w:t>
+      </w:r>
+      <w:proofErr w:type="spellEnd"/>
+      <w:r>
+        <w:t xml:space="preserve"> can be tested using </w:t>
+      </w:r>
+      <w:r>
+        <w:t xml:space="preserve">the </w:t>
+      </w:r>
+      <w:proofErr w:type="spellStart"/>
+      <w:r>
+        <w:t>Agrawal-Kayal-Saxena</w:t>
+      </w:r>
+      <w:proofErr w:type="spellEnd"/>
+      <w:r>
+        <w:t xml:space="preserve"> </w:t>
+      </w:r>
+      <w:r>
+        <w:t xml:space="preserve">(AKS) </w:t>
+      </w:r>
+      <w:proofErr w:type="spellStart"/>
+      <w:r>
+        <w:t>primality</w:t>
+      </w:r>
+      <w:proofErr w:type="spellEnd"/>
+      <w:r>
+        <w:t xml:space="preserve"> test. Next we need to calculate a modulus for the public and private keys referred to as n. The length of n is normally expressed in bits and is commonly known as the key length.</w:t>
+      </w:r>
+      <w:r>
+        <w:t xml:space="preserve"> Now that we have n, p, and q we need to </w:t>
+      </w:r>
+      <w:proofErr w:type="gramStart"/>
+      <w:r>
+        <w:t xml:space="preserve">compute </w:t>
       </w:r>
       <w:r>
         <w:rPr>
@@ -270,7 +344,15 @@
           <w:rStyle w:val="nowrap"/>
           <w:shd w:val="clear" w:color="auto" w:fill="FFFFFF"/>
         </w:rPr>
-        <w:t>φ(</w:t>
+        <w:t>φ</w:t>
+      </w:r>
+      <w:proofErr w:type="gramEnd"/>
+      <w:r>
+        <w:rPr>
+          <w:rStyle w:val="nowrap"/>
+          <w:shd w:val="clear" w:color="auto" w:fill="FFFFFF"/>
+        </w:rPr>
+        <w:t>(</w:t>
       </w:r>
       <w:r>
         <w:rPr>
@@ -447,7 +529,23 @@
           <w:rStyle w:val="nowrap"/>
           <w:shd w:val="clear" w:color="auto" w:fill="FFFFFF"/>
         </w:rPr>
-        <w:t>-1). Where φ is the Euler's totient Function</w:t>
+        <w:t xml:space="preserve">-1). Where φ is the Euler's </w:t>
+      </w:r>
+      <w:proofErr w:type="spellStart"/>
+      <w:r>
+        <w:rPr>
+          <w:rStyle w:val="nowrap"/>
+          <w:shd w:val="clear" w:color="auto" w:fill="FFFFFF"/>
+        </w:rPr>
+        <w:t>totient</w:t>
+      </w:r>
+      <w:proofErr w:type="spellEnd"/>
+      <w:r>
+        <w:rPr>
+          <w:rStyle w:val="nowrap"/>
+          <w:shd w:val="clear" w:color="auto" w:fill="FFFFFF"/>
+        </w:rPr>
+        <w:t xml:space="preserve"> Function</w:t>
       </w:r>
       <w:r>
         <w:rPr>
@@ -456,6 +554,7 @@
         </w:rPr>
         <w:t xml:space="preserve">. Now that </w:t>
       </w:r>
+      <w:proofErr w:type="gramStart"/>
       <w:r>
         <w:rPr>
           <w:rStyle w:val="nowrap"/>
@@ -463,6 +562,7 @@
         </w:rPr>
         <w:t>φ(</w:t>
       </w:r>
+      <w:proofErr w:type="gramEnd"/>
       <w:r>
         <w:rPr>
           <w:rStyle w:val="nowrap"/>
@@ -574,7 +674,23 @@
           <w:rStyle w:val="nowrap"/>
           <w:shd w:val="clear" w:color="auto" w:fill="FFFFFF"/>
         </w:rPr>
-        <w:t xml:space="preserve"> and e are coprime. The value of e is what is used for the public key portion of the encryption and works best if it is a smaller value in most applications.  Now that we have all of our calculations we finally have d = e</w:t>
+        <w:t xml:space="preserve"> and e are </w:t>
+      </w:r>
+      <w:proofErr w:type="spellStart"/>
+      <w:r>
+        <w:rPr>
+          <w:rStyle w:val="nowrap"/>
+          <w:shd w:val="clear" w:color="auto" w:fill="FFFFFF"/>
+        </w:rPr>
+        <w:t>coprime</w:t>
+      </w:r>
+      <w:proofErr w:type="spellEnd"/>
+      <w:r>
+        <w:rPr>
+          <w:rStyle w:val="nowrap"/>
+          <w:shd w:val="clear" w:color="auto" w:fill="FFFFFF"/>
+        </w:rPr>
+        <w:t>. The value of e is what is used for the public key portion of the encryption and works best if it is a smaller value in most applications.  Now that we have all of our calculations we finally have d = e</w:t>
       </w:r>
       <w:r>
         <w:rPr>
@@ -582,14 +698,31 @@
           <w:shd w:val="clear" w:color="auto" w:fill="FFFFFF"/>
           <w:vertAlign w:val="superscript"/>
         </w:rPr>
-        <w:t>-1</w:t>
-      </w:r>
-      <w:r>
-        <w:rPr>
-          <w:rStyle w:val="nowrap"/>
-          <w:shd w:val="clear" w:color="auto" w:fill="FFFFFF"/>
-        </w:rPr>
-        <w:t>(mod(</w:t>
+        <w:t>-</w:t>
+      </w:r>
+      <w:proofErr w:type="gramStart"/>
+      <w:r>
+        <w:rPr>
+          <w:rStyle w:val="nowrap"/>
+          <w:shd w:val="clear" w:color="auto" w:fill="FFFFFF"/>
+          <w:vertAlign w:val="superscript"/>
+        </w:rPr>
+        <w:t>1</w:t>
+      </w:r>
+      <w:r>
+        <w:rPr>
+          <w:rStyle w:val="nowrap"/>
+          <w:shd w:val="clear" w:color="auto" w:fill="FFFFFF"/>
+        </w:rPr>
+        <w:t>(</w:t>
+      </w:r>
+      <w:proofErr w:type="gramEnd"/>
+      <w:r>
+        <w:rPr>
+          <w:rStyle w:val="nowrap"/>
+          <w:shd w:val="clear" w:color="auto" w:fill="FFFFFF"/>
+        </w:rPr>
+        <w:t>mod(</w:t>
       </w:r>
       <w:r>
         <w:rPr>
@@ -643,7 +776,45 @@
         <w:tab/>
       </w:r>
       <w:r>
-        <w:t>Our goal is to be able to create a key pair which will be able successfully encrypt and decrypt data. We are hoping to use rust which is a newer programming language that is still in its early development stages. If rust does not have all the correct functionality that we need we will convert to a more standard language such as C. It will be essential to have unit tests for our project. For example if the numbers we generate turn out not to be prime the whole thing will be incredibly easy to crack. In the end our stretch goal is to be able to use our generated keys in a program such as secure shell (ssh).</w:t>
+        <w:t>Our goal is to be</w:t>
+      </w:r>
+      <w:r>
+        <w:t xml:space="preserve"> able to create a key pair that</w:t>
+      </w:r>
+      <w:r>
+        <w:t xml:space="preserve"> will be able successfully encrypt and decr</w:t>
+      </w:r>
+      <w:r>
+        <w:t>ypt data. We are hoping to use R</w:t>
+      </w:r>
+      <w:r>
+        <w:t>ust</w:t>
+      </w:r>
+      <w:r>
+        <w:t>,</w:t>
+      </w:r>
+      <w:r>
+        <w:t xml:space="preserve"> which is a newer programming language that is still in it</w:t>
+      </w:r>
+      <w:r>
+        <w:t>s early development stages. If R</w:t>
+      </w:r>
+      <w:r>
+        <w:t xml:space="preserve">ust does not have all the correct functionality that we need we will convert to a more standard language such as C. It will be essential to have unit tests for our project. For example if the numbers we generate turn out not to be prime the whole thing will be </w:t>
+      </w:r>
+      <w:proofErr w:type="gramStart"/>
+      <w:r>
+        <w:t>incredibly</w:t>
+      </w:r>
+      <w:proofErr w:type="gramEnd"/>
+      <w:r>
+        <w:t xml:space="preserve"> easy to crack. In the end our stretch goal is to be able to use our generated keys in a program such as </w:t>
+      </w:r>
+      <w:r>
+        <w:t>GPG</w:t>
+      </w:r>
+      <w:r>
+        <w:t>.</w:t>
       </w:r>
     </w:p>
     <w:p>
@@ -753,6 +924,7 @@
         </w:rPr>
         <w:t xml:space="preserve">Compute </w:t>
       </w:r>
+      <w:proofErr w:type="gramStart"/>
       <w:r>
         <w:rPr>
           <w:rStyle w:val="nowrap"/>
@@ -763,6 +935,7 @@
         </w:rPr>
         <w:t>φ(</w:t>
       </w:r>
+      <w:proofErr w:type="gramEnd"/>
       <w:r>
         <w:rPr>
           <w:rStyle w:val="nowrap"/>
@@ -869,7 +1042,7 @@
 </file>
 
 <file path=word/numbering.xml><?xml version="1.0" encoding="utf-8"?>
-<w:numbering xmlns:ve="http://schemas.openxmlformats.org/markup-compatibility/2006" xmlns:o="urn:schemas-microsoft-com:office:office" xmlns:r="http://schemas.openxmlformats.org/officeDocument/2006/relationships" xmlns:m="http://schemas.openxmlformats.org/officeDocument/2006/math" xmlns:v="urn:schemas-microsoft-com:vml" xmlns:wp="http://schemas.openxmlformats.org/drawingml/2006/wordprocessingDrawing" xmlns:w10="urn:schemas-microsoft-com:office:word" xmlns:w="http://schemas.openxmlformats.org/wordprocessingml/2006/main" xmlns:wne="http://schemas.microsoft.com/office/word/2006/wordml">
+<w:numbering xmlns:wpc="http://schemas.microsoft.com/office/word/2010/wordprocessingCanvas" xmlns:mo="http://schemas.microsoft.com/office/mac/office/2008/main" xmlns:mc="http://schemas.openxmlformats.org/markup-compatibility/2006" xmlns:mv="urn:schemas-microsoft-com:mac:vml" xmlns:o="urn:schemas-microsoft-com:office:office" xmlns:r="http://schemas.openxmlformats.org/officeDocument/2006/relationships" xmlns:m="http://schemas.openxmlformats.org/officeDocument/2006/math" xmlns:v="urn:schemas-microsoft-com:vml" xmlns:wp14="http://schemas.microsoft.com/office/word/2010/wordprocessingDrawing" xmlns:wp="http://schemas.openxmlformats.org/drawingml/2006/wordprocessingDrawing" xmlns:w10="urn:schemas-microsoft-com:office:word" xmlns:w="http://schemas.openxmlformats.org/wordprocessingml/2006/main" xmlns:w14="http://schemas.microsoft.com/office/word/2010/wordml" xmlns:wpg="http://schemas.microsoft.com/office/word/2010/wordprocessingGroup" xmlns:wpi="http://schemas.microsoft.com/office/word/2010/wordprocessingInk" xmlns:wne="http://schemas.microsoft.com/office/word/2006/wordml" xmlns:wps="http://schemas.microsoft.com/office/word/2010/wordprocessingShape" mc:Ignorable="w14 wp14">
   <w:abstractNum w:abstractNumId="0">
     <w:nsid w:val="2F49418B"/>
     <w:multiLevelType w:val="hybridMultilevel"/>
@@ -963,7 +1136,7 @@
 </file>
 
 <file path=word/styles.xml><?xml version="1.0" encoding="utf-8"?>
-<w:styles xmlns:r="http://schemas.openxmlformats.org/officeDocument/2006/relationships" xmlns:w="http://schemas.openxmlformats.org/wordprocessingml/2006/main">
+<w:styles xmlns:mc="http://schemas.openxmlformats.org/markup-compatibility/2006" xmlns:r="http://schemas.openxmlformats.org/officeDocument/2006/relationships" xmlns:w="http://schemas.openxmlformats.org/wordprocessingml/2006/main" xmlns:w14="http://schemas.microsoft.com/office/word/2010/wordml" mc:Ignorable="w14">
   <w:docDefaults>
     <w:rPrDefault>
       <w:rPr>
@@ -979,7 +1152,7 @@
       </w:pPr>
     </w:pPrDefault>
   </w:docDefaults>
-  <w:latentStyles w:defLockedState="0" w:defUIPriority="99" w:defSemiHidden="1" w:defUnhideWhenUsed="1" w:defQFormat="0" w:count="267">
+  <w:latentStyles w:defLockedState="0" w:defUIPriority="99" w:defSemiHidden="1" w:defUnhideWhenUsed="1" w:defQFormat="0" w:count="276">
     <w:lsdException w:name="Normal" w:semiHidden="0" w:uiPriority="0" w:unhideWhenUsed="0" w:qFormat="1"/>
     <w:lsdException w:name="heading 1" w:semiHidden="0" w:uiPriority="9" w:unhideWhenUsed="0" w:qFormat="1"/>
     <w:lsdException w:name="heading 2" w:uiPriority="9" w:qFormat="1"/>
@@ -1133,7 +1306,6 @@
     <w:uiPriority w:val="99"/>
     <w:semiHidden/>
     <w:unhideWhenUsed/>
-    <w:qFormat/>
     <w:tblPr>
       <w:tblInd w:w="0" w:type="dxa"/>
       <w:tblCellMar>
@@ -1186,6 +1358,192 @@
       <w:ind w:left="720"/>
       <w:contextualSpacing/>
     </w:pPr>
+  </w:style>
+</w:styles>
+</file>
+
+<file path=word/stylesWithEffects.xml><?xml version="1.0" encoding="utf-8"?>
+<w:styles xmlns:wpc="http://schemas.microsoft.com/office/word/2010/wordprocessingCanvas" xmlns:mo="http://schemas.microsoft.com/office/mac/office/2008/main" xmlns:mc="http://schemas.openxmlformats.org/markup-compatibility/2006" xmlns:mv="urn:schemas-microsoft-com:mac:vml" xmlns:o="urn:schemas-microsoft-com:office:office" xmlns:r="http://schemas.openxmlformats.org/officeDocument/2006/relationships" xmlns:m="http://schemas.openxmlformats.org/officeDocument/2006/math" xmlns:v="urn:schemas-microsoft-com:vml" xmlns:wp14="http://schemas.microsoft.com/office/word/2010/wordprocessingDrawing" xmlns:wp="http://schemas.openxmlformats.org/drawingml/2006/wordprocessingDrawing" xmlns:w10="urn:schemas-microsoft-com:office:word" xmlns:w="http://schemas.openxmlformats.org/wordprocessingml/2006/main" xmlns:w14="http://schemas.microsoft.com/office/word/2010/wordml" xmlns:wpg="http://schemas.microsoft.com/office/word/2010/wordprocessingGroup" xmlns:wpi="http://schemas.microsoft.com/office/word/2010/wordprocessingInk" xmlns:wne="http://schemas.microsoft.com/office/word/2006/wordml" xmlns:wps="http://schemas.microsoft.com/office/word/2010/wordprocessingShape" mc:Ignorable="w14 wp14">
+  <w:docDefaults>
+    <w:rPrDefault>
+      <w:rPr>
+        <w:rFonts w:asciiTheme="minorHAnsi" w:eastAsiaTheme="minorEastAsia" w:hAnsiTheme="minorHAnsi" w:cstheme="minorBidi"/>
+        <w:sz w:val="24"/>
+        <w:szCs w:val="24"/>
+        <w:lang w:val="en-US" w:eastAsia="ja-JP" w:bidi="ar-SA"/>
+      </w:rPr>
+    </w:rPrDefault>
+    <w:pPrDefault/>
+  </w:docDefaults>
+  <w:latentStyles w:defLockedState="0" w:defUIPriority="99" w:defSemiHidden="1" w:defUnhideWhenUsed="1" w:defQFormat="0" w:count="276">
+    <w:lsdException w:name="Normal" w:semiHidden="0" w:uiPriority="0" w:unhideWhenUsed="0" w:qFormat="1"/>
+    <w:lsdException w:name="heading 1" w:semiHidden="0" w:uiPriority="9" w:unhideWhenUsed="0" w:qFormat="1"/>
+    <w:lsdException w:name="heading 2" w:uiPriority="9" w:qFormat="1"/>
+    <w:lsdException w:name="heading 3" w:uiPriority="9" w:qFormat="1"/>
+    <w:lsdException w:name="heading 4" w:uiPriority="9" w:qFormat="1"/>
+    <w:lsdException w:name="heading 5" w:uiPriority="9" w:qFormat="1"/>
+    <w:lsdException w:name="heading 6" w:uiPriority="9" w:qFormat="1"/>
+    <w:lsdException w:name="heading 7" w:uiPriority="9" w:qFormat="1"/>
+    <w:lsdException w:name="heading 8" w:uiPriority="9" w:qFormat="1"/>
+    <w:lsdException w:name="heading 9" w:uiPriority="9" w:qFormat="1"/>
+    <w:lsdException w:name="toc 1" w:uiPriority="39"/>
+    <w:lsdException w:name="toc 2" w:uiPriority="39"/>
+    <w:lsdException w:name="toc 3" w:uiPriority="39"/>
+    <w:lsdException w:name="toc 4" w:uiPriority="39"/>
+    <w:lsdException w:name="toc 5" w:uiPriority="39"/>
+    <w:lsdException w:name="toc 6" w:uiPriority="39"/>
+    <w:lsdException w:name="toc 7" w:uiPriority="39"/>
+    <w:lsdException w:name="toc 8" w:uiPriority="39"/>
+    <w:lsdException w:name="toc 9" w:uiPriority="39"/>
+    <w:lsdException w:name="caption" w:uiPriority="35" w:qFormat="1"/>
+    <w:lsdException w:name="Title" w:semiHidden="0" w:uiPriority="10" w:unhideWhenUsed="0" w:qFormat="1"/>
+    <w:lsdException w:name="Default Paragraph Font" w:uiPriority="1"/>
+    <w:lsdException w:name="Subtitle" w:semiHidden="0" w:uiPriority="11" w:unhideWhenUsed="0" w:qFormat="1"/>
+    <w:lsdException w:name="Strong" w:semiHidden="0" w:uiPriority="22" w:unhideWhenUsed="0" w:qFormat="1"/>
+    <w:lsdException w:name="Emphasis" w:semiHidden="0" w:uiPriority="20" w:unhideWhenUsed="0" w:qFormat="1"/>
+    <w:lsdException w:name="Table Grid" w:semiHidden="0" w:uiPriority="59" w:unhideWhenUsed="0"/>
+    <w:lsdException w:name="Placeholder Text" w:unhideWhenUsed="0"/>
+    <w:lsdException w:name="No Spacing" w:semiHidden="0" w:uiPriority="1" w:unhideWhenUsed="0" w:qFormat="1"/>
+    <w:lsdException w:name="Light Shading" w:semiHidden="0" w:uiPriority="60" w:unhideWhenUsed="0"/>
+    <w:lsdException w:name="Light List" w:semiHidden="0" w:uiPriority="61" w:unhideWhenUsed="0"/>
+    <w:lsdException w:name="Light Grid" w:semiHidden="0" w:uiPriority="62" w:unhideWhenUsed="0"/>
+    <w:lsdException w:name="Medium Shading 1" w:semiHidden="0" w:uiPriority="63" w:unhideWhenUsed="0"/>
+    <w:lsdException w:name="Medium Shading 2" w:semiHidden="0" w:uiPriority="64" w:unhideWhenUsed="0"/>
+    <w:lsdException w:name="Medium List 1" w:semiHidden="0" w:uiPriority="65" w:unhideWhenUsed="0"/>
+    <w:lsdException w:name="Medium List 2" w:semiHidden="0" w:uiPriority="66" w:unhideWhenUsed="0"/>
+    <w:lsdException w:name="Medium Grid 1" w:semiHidden="0" w:uiPriority="67" w:unhideWhenUsed="0"/>
+    <w:lsdException w:name="Medium Grid 2" w:semiHidden="0" w:uiPriority="68" w:unhideWhenUsed="0"/>
+    <w:lsdException w:name="Medium Grid 3" w:semiHidden="0" w:uiPriority="69" w:unhideWhenUsed="0"/>
+    <w:lsdException w:name="Dark List" w:semiHidden="0" w:uiPriority="70" w:unhideWhenUsed="0"/>
+    <w:lsdException w:name="Colorful Shading" w:semiHidden="0" w:uiPriority="71" w:unhideWhenUsed="0"/>
+    <w:lsdException w:name="Colorful List" w:semiHidden="0" w:uiPriority="72" w:unhideWhenUsed="0"/>
+    <w:lsdException w:name="Colorful Grid" w:semiHidden="0" w:uiPriority="73" w:unhideWhenUsed="0"/>
+    <w:lsdException w:name="Light Shading Accent 1" w:semiHidden="0" w:uiPriority="60" w:unhideWhenUsed="0"/>
+    <w:lsdException w:name="Light List Accent 1" w:semiHidden="0" w:uiPriority="61" w:unhideWhenUsed="0"/>
+    <w:lsdException w:name="Light Grid Accent 1" w:semiHidden="0" w:uiPriority="62" w:unhideWhenUsed="0"/>
+    <w:lsdException w:name="Medium Shading 1 Accent 1" w:semiHidden="0" w:uiPriority="63" w:unhideWhenUsed="0"/>
+    <w:lsdException w:name="Medium Shading 2 Accent 1" w:semiHidden="0" w:uiPriority="64" w:unhideWhenUsed="0"/>
+    <w:lsdException w:name="Medium List 1 Accent 1" w:semiHidden="0" w:uiPriority="65" w:unhideWhenUsed="0"/>
+    <w:lsdException w:name="Revision" w:unhideWhenUsed="0"/>
+    <w:lsdException w:name="List Paragraph" w:semiHidden="0" w:uiPriority="34" w:unhideWhenUsed="0" w:qFormat="1"/>
+    <w:lsdException w:name="Quote" w:semiHidden="0" w:uiPriority="29" w:unhideWhenUsed="0" w:qFormat="1"/>
+    <w:lsdException w:name="Intense Quote" w:semiHidden="0" w:uiPriority="30" w:unhideWhenUsed="0" w:qFormat="1"/>
+    <w:lsdException w:name="Medium List 2 Accent 1" w:semiHidden="0" w:uiPriority="66" w:unhideWhenUsed="0"/>
+    <w:lsdException w:name="Medium Grid 1 Accent 1" w:semiHidden="0" w:uiPriority="67" w:unhideWhenUsed="0"/>
+    <w:lsdException w:name="Medium Grid 2 Accent 1" w:semiHidden="0" w:uiPriority="68" w:unhideWhenUsed="0"/>
+    <w:lsdException w:name="Medium Grid 3 Accent 1" w:semiHidden="0" w:uiPriority="69" w:unhideWhenUsed="0"/>
+    <w:lsdException w:name="Dark List Accent 1" w:semiHidden="0" w:uiPriority="70" w:unhideWhenUsed="0"/>
+    <w:lsdException w:name="Colorful Shading Accent 1" w:semiHidden="0" w:uiPriority="71" w:unhideWhenUsed="0"/>
+    <w:lsdException w:name="Colorful List Accent 1" w:semiHidden="0" w:uiPriority="72" w:unhideWhenUsed="0"/>
+    <w:lsdException w:name="Colorful Grid Accent 1" w:semiHidden="0" w:uiPriority="73" w:unhideWhenUsed="0"/>
+    <w:lsdException w:name="Light Shading Accent 2" w:semiHidden="0" w:uiPriority="60" w:unhideWhenUsed="0"/>
+    <w:lsdException w:name="Light List Accent 2" w:semiHidden="0" w:uiPriority="61" w:unhideWhenUsed="0"/>
+    <w:lsdException w:name="Light Grid Accent 2" w:semiHidden="0" w:uiPriority="62" w:unhideWhenUsed="0"/>
+    <w:lsdException w:name="Medium Shading 1 Accent 2" w:semiHidden="0" w:uiPriority="63" w:unhideWhenUsed="0"/>
+    <w:lsdException w:name="Medium Shading 2 Accent 2" w:semiHidden="0" w:uiPriority="64" w:unhideWhenUsed="0"/>
+    <w:lsdException w:name="Medium List 1 Accent 2" w:semiHidden="0" w:uiPriority="65" w:unhideWhenUsed="0"/>
+    <w:lsdException w:name="Medium List 2 Accent 2" w:semiHidden="0" w:uiPriority="66" w:unhideWhenUsed="0"/>
+    <w:lsdException w:name="Medium Grid 1 Accent 2" w:semiHidden="0" w:uiPriority="67" w:unhideWhenUsed="0"/>
+    <w:lsdException w:name="Medium Grid 2 Accent 2" w:semiHidden="0" w:uiPriority="68" w:unhideWhenUsed="0"/>
+    <w:lsdException w:name="Medium Grid 3 Accent 2" w:semiHidden="0" w:uiPriority="69" w:unhideWhenUsed="0"/>
+    <w:lsdException w:name="Dark List Accent 2" w:semiHidden="0" w:uiPriority="70" w:unhideWhenUsed="0"/>
+    <w:lsdException w:name="Colorful Shading Accent 2" w:semiHidden="0" w:uiPriority="71" w:unhideWhenUsed="0"/>
+    <w:lsdException w:name="Colorful List Accent 2" w:semiHidden="0" w:uiPriority="72" w:unhideWhenUsed="0"/>
+    <w:lsdException w:name="Colorful Grid Accent 2" w:semiHidden="0" w:uiPriority="73" w:unhideWhenUsed="0"/>
+    <w:lsdException w:name="Light Shading Accent 3" w:semiHidden="0" w:uiPriority="60" w:unhideWhenUsed="0"/>
+    <w:lsdException w:name="Light List Accent 3" w:semiHidden="0" w:uiPriority="61" w:unhideWhenUsed="0"/>
+    <w:lsdException w:name="Light Grid Accent 3" w:semiHidden="0" w:uiPriority="62" w:unhideWhenUsed="0"/>
+    <w:lsdException w:name="Medium Shading 1 Accent 3" w:semiHidden="0" w:uiPriority="63" w:unhideWhenUsed="0"/>
+    <w:lsdException w:name="Medium Shading 2 Accent 3" w:semiHidden="0" w:uiPriority="64" w:unhideWhenUsed="0"/>
+    <w:lsdException w:name="Medium List 1 Accent 3" w:semiHidden="0" w:uiPriority="65" w:unhideWhenUsed="0"/>
+    <w:lsdException w:name="Medium List 2 Accent 3" w:semiHidden="0" w:uiPriority="66" w:unhideWhenUsed="0"/>
+    <w:lsdException w:name="Medium Grid 1 Accent 3" w:semiHidden="0" w:uiPriority="67" w:unhideWhenUsed="0"/>
+    <w:lsdException w:name="Medium Grid 2 Accent 3" w:semiHidden="0" w:uiPriority="68" w:unhideWhenUsed="0"/>
+    <w:lsdException w:name="Medium Grid 3 Accent 3" w:semiHidden="0" w:uiPriority="69" w:unhideWhenUsed="0"/>
+    <w:lsdException w:name="Dark List Accent 3" w:semiHidden="0" w:uiPriority="70" w:unhideWhenUsed="0"/>
+    <w:lsdException w:name="Colorful Shading Accent 3" w:semiHidden="0" w:uiPriority="71" w:unhideWhenUsed="0"/>
+    <w:lsdException w:name="Colorful List Accent 3" w:semiHidden="0" w:uiPriority="72" w:unhideWhenUsed="0"/>
+    <w:lsdException w:name="Colorful Grid Accent 3" w:semiHidden="0" w:uiPriority="73" w:unhideWhenUsed="0"/>
+    <w:lsdException w:name="Light Shading Accent 4" w:semiHidden="0" w:uiPriority="60" w:unhideWhenUsed="0"/>
+    <w:lsdException w:name="Light List Accent 4" w:semiHidden="0" w:uiPriority="61" w:unhideWhenUsed="0"/>
+    <w:lsdException w:name="Light Grid Accent 4" w:semiHidden="0" w:uiPriority="62" w:unhideWhenUsed="0"/>
+    <w:lsdException w:name="Medium Shading 1 Accent 4" w:semiHidden="0" w:uiPriority="63" w:unhideWhenUsed="0"/>
+    <w:lsdException w:name="Medium Shading 2 Accent 4" w:semiHidden="0" w:uiPriority="64" w:unhideWhenUsed="0"/>
+    <w:lsdException w:name="Medium List 1 Accent 4" w:semiHidden="0" w:uiPriority="65" w:unhideWhenUsed="0"/>
+    <w:lsdException w:name="Medium List 2 Accent 4" w:semiHidden="0" w:uiPriority="66" w:unhideWhenUsed="0"/>
+    <w:lsdException w:name="Medium Grid 1 Accent 4" w:semiHidden="0" w:uiPriority="67" w:unhideWhenUsed="0"/>
+    <w:lsdException w:name="Medium Grid 2 Accent 4" w:semiHidden="0" w:uiPriority="68" w:unhideWhenUsed="0"/>
+    <w:lsdException w:name="Medium Grid 3 Accent 4" w:semiHidden="0" w:uiPriority="69" w:unhideWhenUsed="0"/>
+    <w:lsdException w:name="Dark List Accent 4" w:semiHidden="0" w:uiPriority="70" w:unhideWhenUsed="0"/>
+    <w:lsdException w:name="Colorful Shading Accent 4" w:semiHidden="0" w:uiPriority="71" w:unhideWhenUsed="0"/>
+    <w:lsdException w:name="Colorful List Accent 4" w:semiHidden="0" w:uiPriority="72" w:unhideWhenUsed="0"/>
+    <w:lsdException w:name="Colorful Grid Accent 4" w:semiHidden="0" w:uiPriority="73" w:unhideWhenUsed="0"/>
+    <w:lsdException w:name="Light Shading Accent 5" w:semiHidden="0" w:uiPriority="60" w:unhideWhenUsed="0"/>
+    <w:lsdException w:name="Light List Accent 5" w:semiHidden="0" w:uiPriority="61" w:unhideWhenUsed="0"/>
+    <w:lsdException w:name="Light Grid Accent 5" w:semiHidden="0" w:uiPriority="62" w:unhideWhenUsed="0"/>
+    <w:lsdException w:name="Medium Shading 1 Accent 5" w:semiHidden="0" w:uiPriority="63" w:unhideWhenUsed="0"/>
+    <w:lsdException w:name="Medium Shading 2 Accent 5" w:semiHidden="0" w:uiPriority="64" w:unhideWhenUsed="0"/>
+    <w:lsdException w:name="Medium List 1 Accent 5" w:semiHidden="0" w:uiPriority="65" w:unhideWhenUsed="0"/>
+    <w:lsdException w:name="Medium List 2 Accent 5" w:semiHidden="0" w:uiPriority="66" w:unhideWhenUsed="0"/>
+    <w:lsdException w:name="Medium Grid 1 Accent 5" w:semiHidden="0" w:uiPriority="67" w:unhideWhenUsed="0"/>
+    <w:lsdException w:name="Medium Grid 2 Accent 5" w:semiHidden="0" w:uiPriority="68" w:unhideWhenUsed="0"/>
+    <w:lsdException w:name="Medium Grid 3 Accent 5" w:semiHidden="0" w:uiPriority="69" w:unhideWhenUsed="0"/>
+    <w:lsdException w:name="Dark List Accent 5" w:semiHidden="0" w:uiPriority="70" w:unhideWhenUsed="0"/>
+    <w:lsdException w:name="Colorful Shading Accent 5" w:semiHidden="0" w:uiPriority="71" w:unhideWhenUsed="0"/>
+    <w:lsdException w:name="Colorful List Accent 5" w:semiHidden="0" w:uiPriority="72" w:unhideWhenUsed="0"/>
+    <w:lsdException w:name="Colorful Grid Accent 5" w:semiHidden="0" w:uiPriority="73" w:unhideWhenUsed="0"/>
+    <w:lsdException w:name="Light Shading Accent 6" w:semiHidden="0" w:uiPriority="60" w:unhideWhenUsed="0"/>
+    <w:lsdException w:name="Light List Accent 6" w:semiHidden="0" w:uiPriority="61" w:unhideWhenUsed="0"/>
+    <w:lsdException w:name="Light Grid Accent 6" w:semiHidden="0" w:uiPriority="62" w:unhideWhenUsed="0"/>
+    <w:lsdException w:name="Medium Shading 1 Accent 6" w:semiHidden="0" w:uiPriority="63" w:unhideWhenUsed="0"/>
+    <w:lsdException w:name="Medium Shading 2 Accent 6" w:semiHidden="0" w:uiPriority="64" w:unhideWhenUsed="0"/>
+    <w:lsdException w:name="Medium List 1 Accent 6" w:semiHidden="0" w:uiPriority="65" w:unhideWhenUsed="0"/>
+    <w:lsdException w:name="Medium List 2 Accent 6" w:semiHidden="0" w:uiPriority="66" w:unhideWhenUsed="0"/>
+    <w:lsdException w:name="Medium Grid 1 Accent 6" w:semiHidden="0" w:uiPriority="67" w:unhideWhenUsed="0"/>
+    <w:lsdException w:name="Medium Grid 2 Accent 6" w:semiHidden="0" w:uiPriority="68" w:unhideWhenUsed="0"/>
+    <w:lsdException w:name="Medium Grid 3 Accent 6" w:semiHidden="0" w:uiPriority="69" w:unhideWhenUsed="0"/>
+    <w:lsdException w:name="Dark List Accent 6" w:semiHidden="0" w:uiPriority="70" w:unhideWhenUsed="0"/>
+    <w:lsdException w:name="Colorful Shading Accent 6" w:semiHidden="0" w:uiPriority="71" w:unhideWhenUsed="0"/>
+    <w:lsdException w:name="Colorful List Accent 6" w:semiHidden="0" w:uiPriority="72" w:unhideWhenUsed="0"/>
+    <w:lsdException w:name="Colorful Grid Accent 6" w:semiHidden="0" w:uiPriority="73" w:unhideWhenUsed="0"/>
+    <w:lsdException w:name="Subtle Emphasis" w:semiHidden="0" w:uiPriority="19" w:unhideWhenUsed="0" w:qFormat="1"/>
+    <w:lsdException w:name="Intense Emphasis" w:semiHidden="0" w:uiPriority="21" w:unhideWhenUsed="0" w:qFormat="1"/>
+    <w:lsdException w:name="Subtle Reference" w:semiHidden="0" w:uiPriority="31" w:unhideWhenUsed="0" w:qFormat="1"/>
+    <w:lsdException w:name="Intense Reference" w:semiHidden="0" w:uiPriority="32" w:unhideWhenUsed="0" w:qFormat="1"/>
+    <w:lsdException w:name="Book Title" w:semiHidden="0" w:uiPriority="33" w:unhideWhenUsed="0" w:qFormat="1"/>
+    <w:lsdException w:name="Bibliography" w:uiPriority="37"/>
+    <w:lsdException w:name="TOC Heading" w:uiPriority="39" w:qFormat="1"/>
+  </w:latentStyles>
+  <w:style w:type="paragraph" w:default="1" w:styleId="Normal">
+    <w:name w:val="Normal"/>
+    <w:qFormat/>
+  </w:style>
+  <w:style w:type="character" w:default="1" w:styleId="DefaultParagraphFont">
+    <w:name w:val="Default Paragraph Font"/>
+    <w:uiPriority w:val="1"/>
+    <w:semiHidden/>
+    <w:unhideWhenUsed/>
+  </w:style>
+  <w:style w:type="table" w:default="1" w:styleId="TableNormal">
+    <w:name w:val="Normal Table"/>
+    <w:uiPriority w:val="99"/>
+    <w:semiHidden/>
+    <w:unhideWhenUsed/>
+    <w:tblPr>
+      <w:tblInd w:w="0" w:type="dxa"/>
+      <w:tblCellMar>
+        <w:top w:w="0" w:type="dxa"/>
+        <w:left w:w="108" w:type="dxa"/>
+        <w:bottom w:w="0" w:type="dxa"/>
+        <w:right w:w="108" w:type="dxa"/>
+      </w:tblCellMar>
+    </w:tblPr>
+  </w:style>
+  <w:style w:type="numbering" w:default="1" w:styleId="NoList">
+    <w:name w:val="No List"/>
+    <w:uiPriority w:val="99"/>
+    <w:semiHidden/>
+    <w:unhideWhenUsed/>
   </w:style>
 </w:styles>
 </file>

</xml_diff>